<commit_message>
update report and excels
</commit_message>
<xml_diff>
--- a/User_Taste_Prediction - Abduljaffar, Vail (draft).docx
+++ b/User_Taste_Prediction - Abduljaffar, Vail (draft).docx
@@ -642,21 +642,7 @@
           <w:spacing w:val="5"/>
           <w:kern w:val="1"/>
         </w:rPr>
-        <w:t xml:space="preserve">ANNIES - </w:t>
-      </w:r>
-      <w:r>
-        <w:rPr>
-          <w:spacing w:val="5"/>
-          <w:kern w:val="1"/>
-        </w:rPr>
-        <w:t>Discuss the context of the problem, your motivation for looking at the problem, and clearly state the intended outcomes of the project</w:t>
-      </w:r>
-      <w:r>
-        <w:rPr>
-          <w:spacing w:val="5"/>
-          <w:kern w:val="1"/>
-        </w:rPr>
-        <w:t xml:space="preserve"> (10%)</w:t>
+        <w:t>Recommender systems are increasingly important for predicting users’ preferences for a variety of content including movies, books, games, products, and more. These recommender systems are a specialized subset of information filtering systems, which predict a user’s preference for a given item. While these systems have become ubiquitous with the rapid collection of massive data, they are still far from optimized. There are three main approaches to current recommender systems:</w:t>
       </w:r>
     </w:p>
     <w:p>
@@ -672,54 +658,12 @@
           <w:kern w:val="1"/>
         </w:rPr>
       </w:pPr>
-    </w:p>
-    <w:p>
-      <w:pPr>
-        <w:widowControl w:val="0"/>
-        <w:autoSpaceDE w:val="0"/>
-        <w:autoSpaceDN w:val="0"/>
-        <w:adjustRightInd w:val="0"/>
-        <w:rPr>
-          <w:b/>
-          <w:bCs/>
-          <w:spacing w:val="24"/>
-          <w:kern w:val="1"/>
-          <w:sz w:val="24"/>
-          <w:szCs w:val="24"/>
-        </w:rPr>
-      </w:pPr>
-      <w:r>
-        <w:rPr>
-          <w:b/>
-          <w:bCs/>
-          <w:spacing w:val="24"/>
-          <w:kern w:val="1"/>
-          <w:sz w:val="24"/>
-          <w:szCs w:val="24"/>
-        </w:rPr>
-        <w:t>2</w:t>
-      </w:r>
-      <w:r>
-        <w:rPr>
-          <w:b/>
-          <w:bCs/>
-          <w:spacing w:val="24"/>
-          <w:kern w:val="1"/>
-          <w:sz w:val="24"/>
-          <w:szCs w:val="24"/>
-        </w:rPr>
-        <w:tab/>
-      </w:r>
-      <w:r>
-        <w:rPr>
-          <w:b/>
-          <w:bCs/>
-          <w:spacing w:val="24"/>
-          <w:kern w:val="1"/>
-          <w:sz w:val="24"/>
-          <w:szCs w:val="24"/>
-        </w:rPr>
-        <w:t>Related Work</w:t>
+      <w:r>
+        <w:rPr>
+          <w:spacing w:val="5"/>
+          <w:kern w:val="1"/>
+        </w:rPr>
+        <w:t>Collaborative Filtering - predictions based on the preferences of similar users</w:t>
       </w:r>
     </w:p>
     <w:p>
@@ -740,21 +684,735 @@
           <w:spacing w:val="5"/>
           <w:kern w:val="1"/>
         </w:rPr>
+        <w:t>Content Based Filtering - predictions based on the preferences of the same user on similar content in the past</w:t>
+      </w:r>
+    </w:p>
+    <w:p>
+      <w:pPr>
+        <w:widowControl w:val="0"/>
+        <w:autoSpaceDE w:val="0"/>
+        <w:autoSpaceDN w:val="0"/>
+        <w:adjustRightInd w:val="0"/>
+        <w:spacing w:before="120" w:line="226" w:lineRule="auto"/>
+        <w:jc w:val="both"/>
+        <w:rPr>
+          <w:spacing w:val="5"/>
+          <w:kern w:val="1"/>
+        </w:rPr>
+      </w:pPr>
+      <w:r>
+        <w:rPr>
+          <w:spacing w:val="5"/>
+          <w:kern w:val="1"/>
+        </w:rPr>
+        <w:t>Hybrid Recommender Systems - a combination of collaborative and content based</w:t>
+      </w:r>
+    </w:p>
+    <w:p>
+      <w:pPr>
+        <w:widowControl w:val="0"/>
+        <w:autoSpaceDE w:val="0"/>
+        <w:autoSpaceDN w:val="0"/>
+        <w:adjustRightInd w:val="0"/>
+        <w:spacing w:before="120" w:line="226" w:lineRule="auto"/>
+        <w:jc w:val="both"/>
+        <w:rPr>
+          <w:spacing w:val="5"/>
+          <w:kern w:val="1"/>
+        </w:rPr>
+      </w:pPr>
+      <w:r>
+        <w:rPr>
+          <w:spacing w:val="5"/>
+          <w:kern w:val="1"/>
+        </w:rPr>
+        <w:t xml:space="preserve">Within the class of recommender systems implemented using Collaborative Filtering, there are two subtypes namely </w:t>
+      </w:r>
+      <w:r>
+        <w:rPr>
+          <w:spacing w:val="5"/>
+          <w:kern w:val="1"/>
+        </w:rPr>
+        <w:t>memory-based</w:t>
+      </w:r>
+      <w:r>
+        <w:rPr>
+          <w:spacing w:val="5"/>
+          <w:kern w:val="1"/>
+        </w:rPr>
+        <w:t xml:space="preserve"> systems and </w:t>
+      </w:r>
+      <w:r>
+        <w:rPr>
+          <w:spacing w:val="5"/>
+          <w:kern w:val="1"/>
+        </w:rPr>
+        <w:t>model-based</w:t>
+      </w:r>
+      <w:r>
+        <w:rPr>
+          <w:spacing w:val="5"/>
+          <w:kern w:val="1"/>
+        </w:rPr>
+        <w:t xml:space="preserve"> systems. </w:t>
+      </w:r>
+    </w:p>
+    <w:p>
+      <w:pPr>
+        <w:widowControl w:val="0"/>
+        <w:autoSpaceDE w:val="0"/>
+        <w:autoSpaceDN w:val="0"/>
+        <w:adjustRightInd w:val="0"/>
+        <w:spacing w:before="120" w:line="226" w:lineRule="auto"/>
+        <w:jc w:val="both"/>
+        <w:rPr>
+          <w:spacing w:val="5"/>
+          <w:kern w:val="1"/>
+        </w:rPr>
+      </w:pPr>
+      <w:r>
+        <w:rPr>
+          <w:spacing w:val="5"/>
+          <w:kern w:val="1"/>
+        </w:rPr>
+        <w:t xml:space="preserve">The </w:t>
+      </w:r>
+      <w:r>
+        <w:rPr>
+          <w:spacing w:val="5"/>
+          <w:kern w:val="1"/>
+        </w:rPr>
+        <w:t>memory-based</w:t>
+      </w:r>
+      <w:r>
+        <w:rPr>
+          <w:spacing w:val="5"/>
+          <w:kern w:val="1"/>
+        </w:rPr>
+        <w:t xml:space="preserve"> systems compute an item to item or user to item similarity to select a list of candidate recommendation items. The </w:t>
+      </w:r>
+      <w:r>
+        <w:rPr>
+          <w:spacing w:val="5"/>
+          <w:kern w:val="1"/>
+        </w:rPr>
+        <w:t>model-based</w:t>
+      </w:r>
+      <w:r>
+        <w:rPr>
+          <w:spacing w:val="5"/>
+          <w:kern w:val="1"/>
+        </w:rPr>
+        <w:t xml:space="preserve"> methods try to model the user preference matrix by learning a set of latent factors and model the user to item preference matrix as two components: a user to factor preference matrix and a factor to item association matrix. In case of a movie recommendation you can think of factors like genre, actors, year of release as various latent factors. During the modeling process these factors are not known and sometimes researchers look into these factors as a way to add visibility or interpretability into what was learned or modeled using the matrix factorization algorithm. </w:t>
+      </w:r>
+    </w:p>
+    <w:p>
+      <w:pPr>
+        <w:widowControl w:val="0"/>
+        <w:autoSpaceDE w:val="0"/>
+        <w:autoSpaceDN w:val="0"/>
+        <w:adjustRightInd w:val="0"/>
+        <w:spacing w:before="120" w:line="226" w:lineRule="auto"/>
+        <w:jc w:val="both"/>
+        <w:rPr>
+          <w:spacing w:val="5"/>
+          <w:kern w:val="1"/>
+        </w:rPr>
+      </w:pPr>
+      <w:r>
+        <w:rPr>
+          <w:spacing w:val="5"/>
+          <w:kern w:val="1"/>
+        </w:rPr>
+        <w:lastRenderedPageBreak/>
+        <w:t>Some recent advances in modeling and deep learning have made possible new types of systems called model based systems,  where deep learning is utilized to minimize any gaps in similarities between user to user or item to item by optimizing for reduction of a cost function</w:t>
+      </w:r>
+      <w:sdt>
+        <w:sdtPr>
+          <w:rPr>
+            <w:spacing w:val="5"/>
+            <w:kern w:val="1"/>
+          </w:rPr>
+          <w:id w:val="76876306"/>
+          <w:citation/>
+        </w:sdtPr>
+        <w:sdtContent>
+          <w:r>
+            <w:rPr>
+              <w:spacing w:val="5"/>
+              <w:kern w:val="1"/>
+            </w:rPr>
+            <w:fldChar w:fldCharType="begin"/>
+          </w:r>
+          <w:r>
+            <w:rPr>
+              <w:spacing w:val="5"/>
+              <w:kern w:val="1"/>
+            </w:rPr>
+            <w:instrText xml:space="preserve"> CITATION Dan18 \l 1033 </w:instrText>
+          </w:r>
+          <w:r>
+            <w:rPr>
+              <w:spacing w:val="5"/>
+              <w:kern w:val="1"/>
+            </w:rPr>
+            <w:fldChar w:fldCharType="separate"/>
+          </w:r>
+          <w:r>
+            <w:rPr>
+              <w:noProof/>
+              <w:spacing w:val="5"/>
+              <w:kern w:val="1"/>
+            </w:rPr>
+            <w:t xml:space="preserve"> </w:t>
+          </w:r>
+          <w:r>
+            <w:rPr>
+              <w:noProof/>
+              <w:spacing w:val="5"/>
+              <w:kern w:val="1"/>
+            </w:rPr>
+            <w:t>[2]</w:t>
+          </w:r>
+          <w:r>
+            <w:rPr>
+              <w:spacing w:val="5"/>
+              <w:kern w:val="1"/>
+            </w:rPr>
+            <w:fldChar w:fldCharType="end"/>
+          </w:r>
+        </w:sdtContent>
+      </w:sdt>
+      <w:r>
+        <w:rPr>
+          <w:spacing w:val="5"/>
+          <w:kern w:val="1"/>
+        </w:rPr>
+        <w:t>.</w:t>
+      </w:r>
+    </w:p>
+    <w:p>
+      <w:pPr>
+        <w:widowControl w:val="0"/>
+        <w:autoSpaceDE w:val="0"/>
+        <w:autoSpaceDN w:val="0"/>
+        <w:adjustRightInd w:val="0"/>
+        <w:spacing w:before="120" w:line="226" w:lineRule="auto"/>
+        <w:jc w:val="both"/>
+        <w:rPr>
+          <w:spacing w:val="5"/>
+          <w:kern w:val="1"/>
+        </w:rPr>
+      </w:pPr>
+      <w:r>
+        <w:rPr>
+          <w:spacing w:val="5"/>
+          <w:kern w:val="1"/>
+        </w:rPr>
+        <w:t>Motivation &amp; Intended Outcome: Our motivation behind choosing this project is to gain an in-depth understanding of a real</w:t>
+      </w:r>
+      <w:r>
+        <w:rPr>
+          <w:spacing w:val="5"/>
+          <w:kern w:val="1"/>
+        </w:rPr>
+        <w:t>-</w:t>
+      </w:r>
+      <w:r>
+        <w:rPr>
+          <w:spacing w:val="5"/>
+          <w:kern w:val="1"/>
+        </w:rPr>
+        <w:t xml:space="preserve">world application of some of the core concepts learned in the CS205L. While evaluating various potential project ideas, Matrix Factorization and SVD stood out as favorite concepts that the team wanted to explore further, given the broad application and continued impact of these concepts in various fields of research.  The aim of this project is to understand the performance of existing algorithms and use that understanding to suggest and implement ideas to improve performance of the algorithms. </w:t>
+      </w:r>
+    </w:p>
+    <w:p>
+      <w:pPr>
+        <w:widowControl w:val="0"/>
+        <w:autoSpaceDE w:val="0"/>
+        <w:autoSpaceDN w:val="0"/>
+        <w:adjustRightInd w:val="0"/>
+        <w:spacing w:before="120" w:line="226" w:lineRule="auto"/>
+        <w:jc w:val="both"/>
+        <w:rPr>
+          <w:spacing w:val="5"/>
+          <w:kern w:val="1"/>
+        </w:rPr>
+      </w:pPr>
+      <w:r>
+        <w:rPr>
+          <w:spacing w:val="5"/>
+          <w:kern w:val="1"/>
+        </w:rPr>
+        <w:t xml:space="preserve">Some of the interesting learning opportunities in this space are driven by the sheer magnitude of the dataset (size of the matrix, given the high cardinality of the user vector and the movie vector) and the sparsity of the dataset. In the Netflix prize dataset, only one in 85 entries in the user preference had known values and the rest of the values, 84 out of 85 had to be predicted. This example helps understand the difficulty of the problem and this is magnified in other spaces where the cardinality of items may be much higher than those of movies. For </w:t>
+      </w:r>
+      <w:r>
+        <w:rPr>
+          <w:spacing w:val="5"/>
+          <w:kern w:val="1"/>
+        </w:rPr>
+        <w:t>instance, the</w:t>
+      </w:r>
+      <w:r>
+        <w:rPr>
+          <w:spacing w:val="5"/>
+          <w:kern w:val="1"/>
+        </w:rPr>
+        <w:t xml:space="preserve"> number of items that are available for sale in an eCommerce site like eBay, approximately 300M by some recent counts will lead to </w:t>
+      </w:r>
+      <w:proofErr w:type="spellStart"/>
+      <w:proofErr w:type="gramStart"/>
+      <w:r>
+        <w:rPr>
+          <w:spacing w:val="5"/>
+          <w:kern w:val="1"/>
+        </w:rPr>
+        <w:t>a</w:t>
+      </w:r>
+      <w:proofErr w:type="spellEnd"/>
+      <w:proofErr w:type="gramEnd"/>
+      <w:r>
+        <w:rPr>
+          <w:spacing w:val="5"/>
+          <w:kern w:val="1"/>
+        </w:rPr>
+        <w:t xml:space="preserve"> extremely sparse matrix.</w:t>
+      </w:r>
+    </w:p>
+    <w:p>
+      <w:pPr>
+        <w:widowControl w:val="0"/>
+        <w:autoSpaceDE w:val="0"/>
+        <w:autoSpaceDN w:val="0"/>
+        <w:adjustRightInd w:val="0"/>
+        <w:spacing w:before="120" w:line="226" w:lineRule="auto"/>
+        <w:jc w:val="both"/>
+        <w:rPr>
+          <w:spacing w:val="5"/>
+          <w:kern w:val="1"/>
+        </w:rPr>
+      </w:pPr>
+      <w:r>
+        <w:rPr>
+          <w:spacing w:val="5"/>
+          <w:kern w:val="1"/>
+        </w:rPr>
+        <w:t>Another challenge is in designing the algorithms and implementing them in a way that does not require the entire matrix to be held in memory all at the same time. As detailed about due to the high cardinality of the user and item vector space, it is not feasible to expect a user’s personal computer to hold the entire matrix in memory. Based on Nathan Hug’s implementation of SVD using Stochastic Gradient Descent, this project suggests an improvement that manages memory usage efficiently by holding only two vectors in memory at a time, while iterating in the SGD method.</w:t>
+      </w:r>
+    </w:p>
+    <w:p>
+      <w:pPr>
+        <w:widowControl w:val="0"/>
+        <w:autoSpaceDE w:val="0"/>
+        <w:autoSpaceDN w:val="0"/>
+        <w:adjustRightInd w:val="0"/>
+        <w:spacing w:before="120" w:line="226" w:lineRule="auto"/>
+        <w:jc w:val="both"/>
+        <w:rPr>
+          <w:spacing w:val="5"/>
+          <w:kern w:val="1"/>
+        </w:rPr>
+      </w:pPr>
+      <w:r>
+        <w:rPr>
+          <w:spacing w:val="5"/>
+          <w:kern w:val="1"/>
+        </w:rPr>
+        <w:t xml:space="preserve">To understand opportunities for improvement, we designed experiments that search the hyperparameter space for each of the candidate algorithms that we chose. In </w:t>
+      </w:r>
+      <w:r>
+        <w:rPr>
+          <w:spacing w:val="5"/>
+          <w:kern w:val="1"/>
+        </w:rPr>
+        <w:t>addition,</w:t>
+      </w:r>
+      <w:r>
+        <w:rPr>
+          <w:spacing w:val="5"/>
+          <w:kern w:val="1"/>
+        </w:rPr>
+        <w:t xml:space="preserve"> we designed few variants that rely on pre-conditioning of the data with respect to movies and users. More details on the experiments can be found in the Methods and Results section. We evaluated few candidates that could improve the performance of the algorithms, by reducing the RMSE on the test data compared to the existing algorithms. These were replacing a Conjugate Gradient Method for identifying the factors for </w:t>
+      </w:r>
+      <w:r>
+        <w:rPr>
+          <w:spacing w:val="5"/>
+          <w:kern w:val="1"/>
+        </w:rPr>
+        <w:t>the user</w:t>
+      </w:r>
+      <w:r>
+        <w:rPr>
+          <w:spacing w:val="5"/>
+          <w:kern w:val="1"/>
+        </w:rPr>
+        <w:t xml:space="preserve"> preference matrix and adding a momentum method for the same. Though these methods did not actually result in a reduced RMSE as expected, the performance was close to some of the best performing algorithms available in the literature, as elaborated in the results section.</w:t>
+      </w:r>
+      <w:r>
+        <w:rPr>
+          <w:spacing w:val="5"/>
+          <w:kern w:val="1"/>
+        </w:rPr>
+        <w:t xml:space="preserve"> </w:t>
+      </w:r>
+    </w:p>
+    <w:p>
+      <w:pPr>
+        <w:widowControl w:val="0"/>
+        <w:autoSpaceDE w:val="0"/>
+        <w:autoSpaceDN w:val="0"/>
+        <w:adjustRightInd w:val="0"/>
+        <w:spacing w:before="120" w:line="226" w:lineRule="auto"/>
+        <w:jc w:val="both"/>
+        <w:rPr>
+          <w:b/>
+          <w:spacing w:val="5"/>
+          <w:kern w:val="1"/>
+        </w:rPr>
+      </w:pPr>
+      <w:r>
+        <w:rPr>
+          <w:b/>
+          <w:spacing w:val="5"/>
+          <w:kern w:val="1"/>
+        </w:rPr>
         <w:t xml:space="preserve">ANNIES - </w:t>
       </w:r>
       <w:r>
         <w:rPr>
-          <w:spacing w:val="5"/>
-          <w:kern w:val="1"/>
-        </w:rPr>
-        <w:t>Discuss at least 2 pieces of related literature (or software, if you're doing an implementation project) and how your project compares to them</w:t>
-      </w:r>
-      <w:r>
-        <w:rPr>
-          <w:spacing w:val="5"/>
-          <w:kern w:val="1"/>
-        </w:rPr>
-        <w:t xml:space="preserve"> (5%)</w:t>
+          <w:b/>
+          <w:spacing w:val="5"/>
+          <w:kern w:val="1"/>
+        </w:rPr>
+        <w:t>Discuss the context of the problem, your motivation for looking at the problem, and clearly state the intended outcomes of the project (10%)</w:t>
+      </w:r>
+    </w:p>
+    <w:p>
+      <w:pPr>
+        <w:widowControl w:val="0"/>
+        <w:autoSpaceDE w:val="0"/>
+        <w:autoSpaceDN w:val="0"/>
+        <w:adjustRightInd w:val="0"/>
+        <w:spacing w:before="120" w:line="226" w:lineRule="auto"/>
+        <w:jc w:val="both"/>
+        <w:rPr>
+          <w:spacing w:val="5"/>
+          <w:kern w:val="1"/>
+        </w:rPr>
+      </w:pPr>
+    </w:p>
+    <w:p>
+      <w:pPr>
+        <w:widowControl w:val="0"/>
+        <w:autoSpaceDE w:val="0"/>
+        <w:autoSpaceDN w:val="0"/>
+        <w:adjustRightInd w:val="0"/>
+        <w:rPr>
+          <w:b/>
+          <w:bCs/>
+          <w:spacing w:val="24"/>
+          <w:kern w:val="1"/>
+          <w:sz w:val="24"/>
+          <w:szCs w:val="24"/>
+        </w:rPr>
+      </w:pPr>
+      <w:r>
+        <w:rPr>
+          <w:b/>
+          <w:bCs/>
+          <w:spacing w:val="24"/>
+          <w:kern w:val="1"/>
+          <w:sz w:val="24"/>
+          <w:szCs w:val="24"/>
+        </w:rPr>
+        <w:t>2</w:t>
+      </w:r>
+      <w:r>
+        <w:rPr>
+          <w:b/>
+          <w:bCs/>
+          <w:spacing w:val="24"/>
+          <w:kern w:val="1"/>
+          <w:sz w:val="24"/>
+          <w:szCs w:val="24"/>
+        </w:rPr>
+        <w:tab/>
+      </w:r>
+      <w:r>
+        <w:rPr>
+          <w:b/>
+          <w:bCs/>
+          <w:spacing w:val="24"/>
+          <w:kern w:val="1"/>
+          <w:sz w:val="24"/>
+          <w:szCs w:val="24"/>
+        </w:rPr>
+        <w:t>Related Work</w:t>
+      </w:r>
+    </w:p>
+    <w:p>
+      <w:pPr>
+        <w:widowControl w:val="0"/>
+        <w:autoSpaceDE w:val="0"/>
+        <w:autoSpaceDN w:val="0"/>
+        <w:adjustRightInd w:val="0"/>
+        <w:spacing w:before="120" w:line="226" w:lineRule="auto"/>
+        <w:jc w:val="both"/>
+        <w:rPr>
+          <w:spacing w:val="5"/>
+          <w:kern w:val="1"/>
+        </w:rPr>
+      </w:pPr>
+      <w:r>
+        <w:rPr>
+          <w:spacing w:val="5"/>
+          <w:kern w:val="1"/>
+        </w:rPr>
+        <w:t>Implementing and optimizing performance of recommendation systems caught the fancy of the academic and research community when Netflix announced a contest</w:t>
+      </w:r>
+      <w:sdt>
+        <w:sdtPr>
+          <w:rPr>
+            <w:spacing w:val="5"/>
+            <w:kern w:val="1"/>
+          </w:rPr>
+          <w:id w:val="903035714"/>
+          <w:citation/>
+        </w:sdtPr>
+        <w:sdtContent>
+          <w:r>
+            <w:rPr>
+              <w:spacing w:val="5"/>
+              <w:kern w:val="1"/>
+            </w:rPr>
+            <w:fldChar w:fldCharType="begin"/>
+          </w:r>
+          <w:r>
+            <w:rPr>
+              <w:spacing w:val="5"/>
+              <w:kern w:val="1"/>
+            </w:rPr>
+            <w:instrText xml:space="preserve"> CITATION Net \l 1033 </w:instrText>
+          </w:r>
+          <w:r>
+            <w:rPr>
+              <w:spacing w:val="5"/>
+              <w:kern w:val="1"/>
+            </w:rPr>
+            <w:fldChar w:fldCharType="separate"/>
+          </w:r>
+          <w:r>
+            <w:rPr>
+              <w:noProof/>
+              <w:spacing w:val="5"/>
+              <w:kern w:val="1"/>
+            </w:rPr>
+            <w:t xml:space="preserve"> </w:t>
+          </w:r>
+          <w:r>
+            <w:rPr>
+              <w:noProof/>
+              <w:spacing w:val="5"/>
+              <w:kern w:val="1"/>
+            </w:rPr>
+            <w:t>[3]</w:t>
+          </w:r>
+          <w:r>
+            <w:rPr>
+              <w:spacing w:val="5"/>
+              <w:kern w:val="1"/>
+            </w:rPr>
+            <w:fldChar w:fldCharType="end"/>
+          </w:r>
+        </w:sdtContent>
+      </w:sdt>
+      <w:r>
+        <w:rPr>
+          <w:spacing w:val="5"/>
+          <w:kern w:val="1"/>
+        </w:rPr>
+        <w:t xml:space="preserve">. </w:t>
+      </w:r>
+      <w:r>
+        <w:rPr>
+          <w:spacing w:val="5"/>
+          <w:kern w:val="1"/>
+        </w:rPr>
+        <w:t xml:space="preserve">Multiple teams participated to work on the competition and after nearly three years the prize money of $1M was awarded to the team “Belkor Pragmatic Chaos (add link to reference)”.  The solution implemented by the winning team is similar to the work discussed in this paper in some </w:t>
+      </w:r>
+      <w:r>
+        <w:rPr>
+          <w:spacing w:val="5"/>
+          <w:kern w:val="1"/>
+        </w:rPr>
+        <w:t>respects</w:t>
+      </w:r>
+      <w:r>
+        <w:rPr>
+          <w:spacing w:val="5"/>
+          <w:kern w:val="1"/>
+        </w:rPr>
+        <w:t xml:space="preserve"> and different in some other </w:t>
+      </w:r>
+      <w:r>
+        <w:rPr>
+          <w:spacing w:val="5"/>
+          <w:kern w:val="1"/>
+        </w:rPr>
+        <w:t>respects</w:t>
+      </w:r>
+      <w:r>
+        <w:rPr>
+          <w:spacing w:val="5"/>
+          <w:kern w:val="1"/>
+        </w:rPr>
+        <w:t xml:space="preserve">. Similar to the Belkor team’s method, our implementation of Matrix factorization uses the baseline predictors, which are biases introduced by some users having a tendency to rate movies generously and some other users having a tendency to rate movies critically. </w:t>
+      </w:r>
+      <w:r>
+        <w:rPr>
+          <w:spacing w:val="5"/>
+          <w:kern w:val="1"/>
+        </w:rPr>
+        <w:t>Also,</w:t>
+      </w:r>
+      <w:r>
+        <w:rPr>
+          <w:spacing w:val="5"/>
+          <w:kern w:val="1"/>
+        </w:rPr>
+        <w:t xml:space="preserve"> there are strong item biases introduced by how popular a given movie is and based on this perceived popularity users are likely to review certain movies higher than what their original rating would have been. </w:t>
+      </w:r>
+      <w:r>
+        <w:rPr>
+          <w:spacing w:val="5"/>
+          <w:kern w:val="1"/>
+        </w:rPr>
+        <w:t>However,</w:t>
+      </w:r>
+      <w:r>
+        <w:rPr>
+          <w:spacing w:val="5"/>
+          <w:kern w:val="1"/>
+        </w:rPr>
+        <w:t xml:space="preserve"> unlike the Belkor team’s method we do not model these baseline predictors as a function of time (Matrix Factorization with Temporal Dynamics). This project uses the work done by Nathan Hug in implementing the Surprise Python package as a foundation layer for how to implement Singular Value Decomposition (SVD) in an efficient manner using Stochastic Gradient </w:t>
+      </w:r>
+      <w:r>
+        <w:rPr>
+          <w:spacing w:val="5"/>
+          <w:kern w:val="1"/>
+        </w:rPr>
+        <w:lastRenderedPageBreak/>
+        <w:t xml:space="preserve">Descent. Another project that is tackling similar challenges is the research done by eBay research team for the improvement of item recommendations for eBay users. eBay researchers are implementing a deep </w:t>
+      </w:r>
+      <w:proofErr w:type="gramStart"/>
+      <w:r>
+        <w:rPr>
+          <w:spacing w:val="5"/>
+          <w:kern w:val="1"/>
+        </w:rPr>
+        <w:t>learning based</w:t>
+      </w:r>
+      <w:proofErr w:type="gramEnd"/>
+      <w:r>
+        <w:rPr>
+          <w:spacing w:val="5"/>
+          <w:kern w:val="1"/>
+        </w:rPr>
+        <w:t xml:space="preserve"> method to predict the user to item preference as seen in the recent publication</w:t>
+      </w:r>
+      <w:sdt>
+        <w:sdtPr>
+          <w:rPr>
+            <w:spacing w:val="5"/>
+            <w:kern w:val="1"/>
+          </w:rPr>
+          <w:id w:val="-2098555171"/>
+          <w:citation/>
+        </w:sdtPr>
+        <w:sdtContent>
+          <w:r>
+            <w:rPr>
+              <w:spacing w:val="5"/>
+              <w:kern w:val="1"/>
+            </w:rPr>
+            <w:fldChar w:fldCharType="begin"/>
+          </w:r>
+          <w:r>
+            <w:rPr>
+              <w:spacing w:val="5"/>
+              <w:kern w:val="1"/>
+            </w:rPr>
+            <w:instrText xml:space="preserve"> CITATION Dan18 \l 1033 </w:instrText>
+          </w:r>
+          <w:r>
+            <w:rPr>
+              <w:spacing w:val="5"/>
+              <w:kern w:val="1"/>
+            </w:rPr>
+            <w:fldChar w:fldCharType="separate"/>
+          </w:r>
+          <w:r>
+            <w:rPr>
+              <w:noProof/>
+              <w:spacing w:val="5"/>
+              <w:kern w:val="1"/>
+            </w:rPr>
+            <w:t xml:space="preserve"> </w:t>
+          </w:r>
+          <w:r>
+            <w:rPr>
+              <w:noProof/>
+              <w:spacing w:val="5"/>
+              <w:kern w:val="1"/>
+            </w:rPr>
+            <w:t>[2]</w:t>
+          </w:r>
+          <w:r>
+            <w:rPr>
+              <w:spacing w:val="5"/>
+              <w:kern w:val="1"/>
+            </w:rPr>
+            <w:fldChar w:fldCharType="end"/>
+          </w:r>
+        </w:sdtContent>
+      </w:sdt>
+      <w:r>
+        <w:rPr>
+          <w:spacing w:val="5"/>
+          <w:kern w:val="1"/>
+        </w:rPr>
+        <w:t>. We were interested in exploring the benefits of a deep learning method but could not pursue it due to time constraints.</w:t>
+      </w:r>
+    </w:p>
+    <w:p>
+      <w:pPr>
+        <w:widowControl w:val="0"/>
+        <w:autoSpaceDE w:val="0"/>
+        <w:autoSpaceDN w:val="0"/>
+        <w:adjustRightInd w:val="0"/>
+        <w:spacing w:before="120" w:line="226" w:lineRule="auto"/>
+        <w:jc w:val="both"/>
+        <w:rPr>
+          <w:b/>
+          <w:spacing w:val="5"/>
+          <w:kern w:val="1"/>
+        </w:rPr>
+      </w:pPr>
+      <w:r>
+        <w:rPr>
+          <w:b/>
+          <w:spacing w:val="5"/>
+          <w:kern w:val="1"/>
+        </w:rPr>
+        <w:t xml:space="preserve">ANNIES - </w:t>
+      </w:r>
+      <w:r>
+        <w:rPr>
+          <w:b/>
+          <w:spacing w:val="5"/>
+          <w:kern w:val="1"/>
+        </w:rPr>
+        <w:t>Discuss at least 2 pieces of related literature (or software, if you're doing an implementation project) and how your project compares to them (5%)</w:t>
       </w:r>
     </w:p>
     <w:p>
@@ -1016,15 +1674,7 @@
           <w:spacing w:val="5"/>
           <w:kern w:val="1"/>
         </w:rPr>
-        <w:t xml:space="preserve">. Analysis of both datasets focuses on the ‘ratings.csv’ file, which provides 1 rating per row as a comma </w:t>
-      </w:r>
-      <w:r>
-        <w:rPr>
-          <w:spacing w:val="5"/>
-          <w:kern w:val="1"/>
-        </w:rPr>
-        <w:lastRenderedPageBreak/>
-        <w:t xml:space="preserve">separated list of </w:t>
+        <w:t xml:space="preserve">. Analysis of both datasets focuses on the ‘ratings.csv’ file, which provides 1 rating per row as a comma separated list of </w:t>
       </w:r>
       <w:proofErr w:type="spellStart"/>
       <w:r>
@@ -1832,7 +2482,15 @@
           <w:spacing w:val="5"/>
           <w:kern w:val="1"/>
         </w:rPr>
-        <w:t xml:space="preserve"> The core of the Surprise library are the prediction algorithms</w:t>
+        <w:t xml:space="preserve"> The core of the Surprise library are the </w:t>
+      </w:r>
+      <w:r>
+        <w:rPr>
+          <w:spacing w:val="5"/>
+          <w:kern w:val="1"/>
+        </w:rPr>
+        <w:lastRenderedPageBreak/>
+        <w:t>prediction algorithms</w:t>
       </w:r>
       <w:r>
         <w:rPr>
@@ -1888,7 +2546,6 @@
           <w:spacing w:val="5"/>
           <w:kern w:val="1"/>
         </w:rPr>
-        <w:lastRenderedPageBreak/>
         <w:softHyphen/>
       </w:r>
       <w:r>
@@ -1961,14 +2618,27 @@
       <w:r>
         <w:t xml:space="preserve">Figure </w:t>
       </w:r>
-      <w:fldSimple w:instr=" SEQ Figure \* ARABIC ">
-        <w:r>
-          <w:rPr>
-            <w:noProof/>
-          </w:rPr>
-          <w:t>1</w:t>
-        </w:r>
-      </w:fldSimple>
+      <w:r>
+        <w:fldChar w:fldCharType="begin"/>
+      </w:r>
+      <w:r>
+        <w:instrText xml:space="preserve"> SEQ Figure \* ARABIC </w:instrText>
+      </w:r>
+      <w:r>
+        <w:fldChar w:fldCharType="separate"/>
+      </w:r>
+      <w:r>
+        <w:rPr>
+          <w:noProof/>
+        </w:rPr>
+        <w:t>1</w:t>
+      </w:r>
+      <w:r>
+        <w:rPr>
+          <w:noProof/>
+        </w:rPr>
+        <w:fldChar w:fldCharType="end"/>
+      </w:r>
       <w:r>
         <w:t>: Surprise Library partial class diagram</w:t>
       </w:r>
@@ -2108,14 +2778,27 @@
       <w:r>
         <w:t xml:space="preserve">Figure </w:t>
       </w:r>
-      <w:fldSimple w:instr=" SEQ Figure \* ARABIC ">
-        <w:r>
-          <w:rPr>
-            <w:noProof/>
-          </w:rPr>
-          <w:t>2</w:t>
-        </w:r>
-      </w:fldSimple>
+      <w:r>
+        <w:fldChar w:fldCharType="begin"/>
+      </w:r>
+      <w:r>
+        <w:instrText xml:space="preserve"> SEQ Figure \* ARABIC </w:instrText>
+      </w:r>
+      <w:r>
+        <w:fldChar w:fldCharType="separate"/>
+      </w:r>
+      <w:r>
+        <w:rPr>
+          <w:noProof/>
+        </w:rPr>
+        <w:t>2</w:t>
+      </w:r>
+      <w:r>
+        <w:rPr>
+          <w:noProof/>
+        </w:rPr>
+        <w:fldChar w:fldCharType="end"/>
+      </w:r>
       <w:r>
         <w:t>: Custom software modules</w:t>
       </w:r>
@@ -2274,23 +2957,7 @@
               <w:spacing w:val="5"/>
               <w:kern w:val="1"/>
             </w:rPr>
-            <m:t xml:space="preserve">, </m:t>
-          </m:r>
-          <m:r>
-            <w:rPr>
-              <w:rFonts w:ascii="Cambria Math" w:hAnsi="Cambria Math"/>
-              <w:spacing w:val="5"/>
-              <w:kern w:val="1"/>
-            </w:rPr>
-            <m:t xml:space="preserve"> </m:t>
-          </m:r>
-          <m:r>
-            <w:rPr>
-              <w:rFonts w:ascii="Cambria Math" w:hAnsi="Cambria Math"/>
-              <w:spacing w:val="5"/>
-              <w:kern w:val="1"/>
-            </w:rPr>
-            <m:t>MovieId=M</m:t>
+            <m:t>,  MovieId=M</m:t>
           </m:r>
           <m:r>
             <m:rPr>
@@ -3084,18 +3751,7 @@
                                   <w:spacing w:val="5"/>
                                   <w:kern w:val="1"/>
                                 </w:rPr>
-                                <m:t xml:space="preserve">1,   </m:t>
-                              </m:r>
-                              <m:r>
-                                <m:rPr>
-                                  <m:sty m:val="p"/>
-                                </m:rPr>
-                                <w:rPr>
-                                  <w:rFonts w:ascii="Cambria Math" w:hAnsi="Cambria Math"/>
-                                  <w:spacing w:val="5"/>
-                                  <w:kern w:val="1"/>
-                                </w:rPr>
-                                <m:t>58,000</m:t>
+                                <m:t>1,   58,000</m:t>
                               </m:r>
                             </m:sub>
                           </m:sSub>
@@ -3454,29 +4110,7 @@
                       <w:spacing w:val="5"/>
                       <w:kern w:val="1"/>
                     </w:rPr>
-                    <m:t>7</m:t>
-                  </m:r>
-                  <m:r>
-                    <m:rPr>
-                      <m:sty m:val="p"/>
-                    </m:rPr>
-                    <w:rPr>
-                      <w:rFonts w:ascii="Cambria Math" w:hAnsi="Cambria Math"/>
-                      <w:spacing w:val="5"/>
-                      <w:kern w:val="1"/>
-                    </w:rPr>
-                    <m:t>,</m:t>
-                  </m:r>
-                  <m:r>
-                    <m:rPr>
-                      <m:sty m:val="p"/>
-                    </m:rPr>
-                    <w:rPr>
-                      <w:rFonts w:ascii="Cambria Math" w:hAnsi="Cambria Math"/>
-                      <w:spacing w:val="5"/>
-                      <w:kern w:val="1"/>
-                    </w:rPr>
-                    <m:t>328</m:t>
+                    <m:t>7,328</m:t>
                   </m:r>
                 </m:e>
                 <m:sup>
@@ -3869,18 +4503,7 @@
                                       <w:spacing w:val="5"/>
                                       <w:kern w:val="1"/>
                                     </w:rPr>
-                                    <m:t xml:space="preserve">1,   </m:t>
-                                  </m:r>
-                                  <m:r>
-                                    <m:rPr>
-                                      <m:sty m:val="p"/>
-                                    </m:rPr>
-                                    <w:rPr>
-                                      <w:rFonts w:ascii="Cambria Math" w:hAnsi="Cambria Math"/>
-                                      <w:spacing w:val="5"/>
-                                      <w:kern w:val="1"/>
-                                    </w:rPr>
-                                    <m:t>280,000</m:t>
+                                    <m:t>1,   280,000</m:t>
                                   </m:r>
                                 </m:sub>
                               </m:sSub>
@@ -4339,18 +4962,7 @@
               <w:spacing w:val="5"/>
               <w:kern w:val="1"/>
             </w:rPr>
-            <m:t>=</m:t>
-          </m:r>
-          <m:r>
-            <m:rPr>
-              <m:sty m:val="p"/>
-            </m:rPr>
-            <w:rPr>
-              <w:rFonts w:ascii="Cambria Math" w:hAnsi="Cambria Math"/>
-              <w:spacing w:val="5"/>
-              <w:kern w:val="1"/>
-            </w:rPr>
-            <m:t>280,000*</m:t>
+            <m:t>=280,000*</m:t>
           </m:r>
           <m:d>
             <m:dPr>
@@ -4420,7 +5032,39 @@
               <w:spacing w:val="5"/>
               <w:kern w:val="1"/>
             </w:rPr>
-            <m:t>+280,000*58,000</m:t>
+            <m:t>+280,000*58,000*</m:t>
+          </m:r>
+          <m:d>
+            <m:dPr>
+              <m:ctrlPr>
+                <w:rPr>
+                  <w:rFonts w:ascii="Cambria Math" w:hAnsi="Cambria Math"/>
+                  <w:spacing w:val="5"/>
+                  <w:kern w:val="1"/>
+                </w:rPr>
+              </m:ctrlPr>
+            </m:dPr>
+            <m:e>
+              <m:r>
+                <m:rPr>
+                  <m:sty m:val="p"/>
+                </m:rPr>
+                <w:rPr>
+                  <w:rFonts w:ascii="Cambria Math" w:hAnsi="Cambria Math"/>
+                  <w:spacing w:val="5"/>
+                  <w:kern w:val="1"/>
+                </w:rPr>
+                <m:t>2+4</m:t>
+              </m:r>
+            </m:e>
+          </m:d>
+          <m:r>
+            <w:rPr>
+              <w:rFonts w:ascii="Cambria Math" w:hAnsi="Cambria Math"/>
+              <w:spacing w:val="5"/>
+              <w:kern w:val="1"/>
+            </w:rPr>
+            <m:t xml:space="preserve"> bytes</m:t>
           </m:r>
           <m:r>
             <m:rPr>
@@ -4431,69 +5075,7 @@
               <w:spacing w:val="5"/>
               <w:kern w:val="1"/>
             </w:rPr>
-            <m:t>*</m:t>
-          </m:r>
-          <m:d>
-            <m:dPr>
-              <m:ctrlPr>
-                <w:rPr>
-                  <w:rFonts w:ascii="Cambria Math" w:hAnsi="Cambria Math"/>
-                  <w:spacing w:val="5"/>
-                  <w:kern w:val="1"/>
-                </w:rPr>
-              </m:ctrlPr>
-            </m:dPr>
-            <m:e>
-              <m:r>
-                <m:rPr>
-                  <m:sty m:val="p"/>
-                </m:rPr>
-                <w:rPr>
-                  <w:rFonts w:ascii="Cambria Math" w:hAnsi="Cambria Math"/>
-                  <w:spacing w:val="5"/>
-                  <w:kern w:val="1"/>
-                </w:rPr>
-                <m:t>2+4</m:t>
-              </m:r>
-            </m:e>
-          </m:d>
-          <m:r>
-            <w:rPr>
-              <w:rFonts w:ascii="Cambria Math" w:hAnsi="Cambria Math"/>
-              <w:spacing w:val="5"/>
-              <w:kern w:val="1"/>
-            </w:rPr>
-            <m:t xml:space="preserve"> </m:t>
-          </m:r>
-          <m:r>
-            <w:rPr>
-              <w:rFonts w:ascii="Cambria Math" w:hAnsi="Cambria Math"/>
-              <w:spacing w:val="5"/>
-              <w:kern w:val="1"/>
-            </w:rPr>
-            <m:t>bytes</m:t>
-          </m:r>
-          <m:r>
-            <m:rPr>
-              <m:sty m:val="p"/>
-            </m:rPr>
-            <w:rPr>
-              <w:rFonts w:ascii="Cambria Math" w:hAnsi="Cambria Math"/>
-              <w:spacing w:val="5"/>
-              <w:kern w:val="1"/>
-            </w:rPr>
-            <m:t>=</m:t>
-          </m:r>
-          <m:r>
-            <m:rPr>
-              <m:sty m:val="p"/>
-            </m:rPr>
-            <w:rPr>
-              <w:rFonts w:ascii="Cambria Math" w:hAnsi="Cambria Math"/>
-              <w:spacing w:val="5"/>
-              <w:kern w:val="1"/>
-            </w:rPr>
-            <m:t>97</m:t>
+            <m:t>=97</m:t>
           </m:r>
           <m:r>
             <w:rPr>
@@ -5635,18 +6217,7 @@
                   <w:spacing w:val="5"/>
                   <w:kern w:val="1"/>
                 </w:rPr>
-                <m:t>2</m:t>
-              </m:r>
-              <m:r>
-                <m:rPr>
-                  <m:sty m:val="p"/>
-                </m:rPr>
-                <w:rPr>
-                  <w:rFonts w:ascii="Cambria Math" w:hAnsi="Cambria Math"/>
-                  <w:spacing w:val="5"/>
-                  <w:kern w:val="1"/>
-                </w:rPr>
-                <m:t>7,000,000</m:t>
+                <m:t>27,000,000</m:t>
               </m:r>
             </m:num>
             <m:den>
@@ -5672,29 +6243,7 @@
               <w:spacing w:val="5"/>
               <w:kern w:val="1"/>
             </w:rPr>
-            <m:t>=.</m:t>
-          </m:r>
-          <m:r>
-            <m:rPr>
-              <m:sty m:val="p"/>
-            </m:rPr>
-            <w:rPr>
-              <w:rFonts w:ascii="Cambria Math" w:hAnsi="Cambria Math"/>
-              <w:spacing w:val="5"/>
-              <w:kern w:val="1"/>
-            </w:rPr>
-            <m:t>166</m:t>
-          </m:r>
-          <m:r>
-            <m:rPr>
-              <m:sty m:val="p"/>
-            </m:rPr>
-            <w:rPr>
-              <w:rFonts w:ascii="Cambria Math" w:hAnsi="Cambria Math"/>
-              <w:spacing w:val="5"/>
-              <w:kern w:val="1"/>
-            </w:rPr>
-            <m:t>%</m:t>
+            <m:t>=.166%</m:t>
           </m:r>
         </m:oMath>
       </m:oMathPara>
@@ -5920,14 +6469,27 @@
       <w:r>
         <w:t xml:space="preserve">Equation </w:t>
       </w:r>
-      <w:fldSimple w:instr=" SEQ Equation \* ARABIC ">
-        <w:r>
-          <w:rPr>
-            <w:noProof/>
-          </w:rPr>
-          <w:t>1</w:t>
-        </w:r>
-      </w:fldSimple>
+      <w:r>
+        <w:fldChar w:fldCharType="begin"/>
+      </w:r>
+      <w:r>
+        <w:instrText xml:space="preserve"> SEQ Equation \* ARABIC </w:instrText>
+      </w:r>
+      <w:r>
+        <w:fldChar w:fldCharType="separate"/>
+      </w:r>
+      <w:r>
+        <w:rPr>
+          <w:noProof/>
+        </w:rPr>
+        <w:t>1</w:t>
+      </w:r>
+      <w:r>
+        <w:rPr>
+          <w:noProof/>
+        </w:rPr>
+        <w:fldChar w:fldCharType="end"/>
+      </w:r>
       <w:r>
         <w:t>: Normal Predictor Model</w:t>
       </w:r>
@@ -6535,14 +7097,27 @@
       <w:r>
         <w:t xml:space="preserve">Equation </w:t>
       </w:r>
-      <w:fldSimple w:instr=" SEQ Equation \* ARABIC ">
-        <w:r>
-          <w:rPr>
-            <w:noProof/>
-          </w:rPr>
-          <w:t>2</w:t>
-        </w:r>
-      </w:fldSimple>
+      <w:r>
+        <w:fldChar w:fldCharType="begin"/>
+      </w:r>
+      <w:r>
+        <w:instrText xml:space="preserve"> SEQ Equation \* ARABIC </w:instrText>
+      </w:r>
+      <w:r>
+        <w:fldChar w:fldCharType="separate"/>
+      </w:r>
+      <w:r>
+        <w:rPr>
+          <w:noProof/>
+        </w:rPr>
+        <w:t>2</w:t>
+      </w:r>
+      <w:r>
+        <w:rPr>
+          <w:noProof/>
+        </w:rPr>
+        <w:fldChar w:fldCharType="end"/>
+      </w:r>
       <w:r>
         <w:t>: Baseline Only Model</w:t>
       </w:r>
@@ -6730,14 +7305,27 @@
       <w:r>
         <w:t xml:space="preserve">Equation </w:t>
       </w:r>
-      <w:fldSimple w:instr=" SEQ Equation \* ARABIC ">
-        <w:r>
-          <w:rPr>
-            <w:noProof/>
-          </w:rPr>
-          <w:t>3</w:t>
-        </w:r>
-      </w:fldSimple>
+      <w:r>
+        <w:fldChar w:fldCharType="begin"/>
+      </w:r>
+      <w:r>
+        <w:instrText xml:space="preserve"> SEQ Equation \* ARABIC </w:instrText>
+      </w:r>
+      <w:r>
+        <w:fldChar w:fldCharType="separate"/>
+      </w:r>
+      <w:r>
+        <w:rPr>
+          <w:noProof/>
+        </w:rPr>
+        <w:t>3</w:t>
+      </w:r>
+      <w:r>
+        <w:rPr>
+          <w:noProof/>
+        </w:rPr>
+        <w:fldChar w:fldCharType="end"/>
+      </w:r>
       <w:r>
         <w:t>: Baseline Only Model Objective Function</w:t>
       </w:r>
@@ -7171,14 +7759,27 @@
       <w:r>
         <w:t xml:space="preserve">Equation </w:t>
       </w:r>
-      <w:fldSimple w:instr=" SEQ Equation \* ARABIC ">
-        <w:r>
-          <w:rPr>
-            <w:noProof/>
-          </w:rPr>
-          <w:t>4</w:t>
-        </w:r>
-      </w:fldSimple>
+      <w:r>
+        <w:fldChar w:fldCharType="begin"/>
+      </w:r>
+      <w:r>
+        <w:instrText xml:space="preserve"> SEQ Equation \* ARABIC </w:instrText>
+      </w:r>
+      <w:r>
+        <w:fldChar w:fldCharType="separate"/>
+      </w:r>
+      <w:r>
+        <w:rPr>
+          <w:noProof/>
+        </w:rPr>
+        <w:t>4</w:t>
+      </w:r>
+      <w:r>
+        <w:rPr>
+          <w:noProof/>
+        </w:rPr>
+        <w:fldChar w:fldCharType="end"/>
+      </w:r>
       <w:r>
         <w:t>: Mean Squared Difference (MSD) similarity measure between two users u and v</w:t>
       </w:r>
@@ -7437,14 +8038,27 @@
       <w:r>
         <w:t xml:space="preserve">Equation </w:t>
       </w:r>
-      <w:fldSimple w:instr=" SEQ Equation \* ARABIC ">
-        <w:r>
-          <w:rPr>
-            <w:noProof/>
-          </w:rPr>
-          <w:t>5</w:t>
-        </w:r>
-      </w:fldSimple>
+      <w:r>
+        <w:fldChar w:fldCharType="begin"/>
+      </w:r>
+      <w:r>
+        <w:instrText xml:space="preserve"> SEQ Equation \* ARABIC </w:instrText>
+      </w:r>
+      <w:r>
+        <w:fldChar w:fldCharType="separate"/>
+      </w:r>
+      <w:r>
+        <w:rPr>
+          <w:noProof/>
+        </w:rPr>
+        <w:t>5</w:t>
+      </w:r>
+      <w:r>
+        <w:rPr>
+          <w:noProof/>
+        </w:rPr>
+        <w:fldChar w:fldCharType="end"/>
+      </w:r>
       <w:r>
         <w:t xml:space="preserve">: KNN Basic Model using </w:t>
       </w:r>
@@ -7960,14 +8574,27 @@
       <w:r>
         <w:t xml:space="preserve">Equation </w:t>
       </w:r>
-      <w:fldSimple w:instr=" SEQ Equation \* ARABIC ">
-        <w:r>
-          <w:rPr>
-            <w:noProof/>
-          </w:rPr>
-          <w:t>6</w:t>
-        </w:r>
-      </w:fldSimple>
+      <w:r>
+        <w:fldChar w:fldCharType="begin"/>
+      </w:r>
+      <w:r>
+        <w:instrText xml:space="preserve"> SEQ Equation \* ARABIC </w:instrText>
+      </w:r>
+      <w:r>
+        <w:fldChar w:fldCharType="separate"/>
+      </w:r>
+      <w:r>
+        <w:rPr>
+          <w:noProof/>
+        </w:rPr>
+        <w:t>6</w:t>
+      </w:r>
+      <w:r>
+        <w:rPr>
+          <w:noProof/>
+        </w:rPr>
+        <w:fldChar w:fldCharType="end"/>
+      </w:r>
       <w:r>
         <w:t>: SVD Model</w:t>
       </w:r>
@@ -8163,14 +8790,27 @@
       <w:r>
         <w:t xml:space="preserve">Equation </w:t>
       </w:r>
-      <w:fldSimple w:instr=" SEQ Equation \* ARABIC ">
-        <w:r>
-          <w:rPr>
-            <w:noProof/>
-          </w:rPr>
-          <w:t>7</w:t>
-        </w:r>
-      </w:fldSimple>
+      <w:r>
+        <w:fldChar w:fldCharType="begin"/>
+      </w:r>
+      <w:r>
+        <w:instrText xml:space="preserve"> SEQ Equation \* ARABIC </w:instrText>
+      </w:r>
+      <w:r>
+        <w:fldChar w:fldCharType="separate"/>
+      </w:r>
+      <w:r>
+        <w:rPr>
+          <w:noProof/>
+        </w:rPr>
+        <w:t>7</w:t>
+      </w:r>
+      <w:r>
+        <w:rPr>
+          <w:noProof/>
+        </w:rPr>
+        <w:fldChar w:fldCharType="end"/>
+      </w:r>
       <w:r>
         <w:t>: SVD</w:t>
       </w:r>
@@ -8839,14 +9479,27 @@
       <w:r>
         <w:t xml:space="preserve">Equation </w:t>
       </w:r>
-      <w:fldSimple w:instr=" SEQ Equation \* ARABIC ">
-        <w:r>
-          <w:rPr>
-            <w:noProof/>
-          </w:rPr>
-          <w:t>8</w:t>
-        </w:r>
-      </w:fldSimple>
+      <w:r>
+        <w:fldChar w:fldCharType="begin"/>
+      </w:r>
+      <w:r>
+        <w:instrText xml:space="preserve"> SEQ Equation \* ARABIC </w:instrText>
+      </w:r>
+      <w:r>
+        <w:fldChar w:fldCharType="separate"/>
+      </w:r>
+      <w:r>
+        <w:rPr>
+          <w:noProof/>
+        </w:rPr>
+        <w:t>8</w:t>
+      </w:r>
+      <w:r>
+        <w:rPr>
+          <w:noProof/>
+        </w:rPr>
+        <w:fldChar w:fldCharType="end"/>
+      </w:r>
       <w:r>
         <w:t xml:space="preserve">: </w:t>
       </w:r>
@@ -9406,14 +10059,27 @@
       <w:r>
         <w:t xml:space="preserve">Equation </w:t>
       </w:r>
-      <w:fldSimple w:instr=" SEQ Equation \* ARABIC ">
-        <w:r>
-          <w:rPr>
-            <w:noProof/>
-          </w:rPr>
-          <w:t>9</w:t>
-        </w:r>
-      </w:fldSimple>
+      <w:r>
+        <w:fldChar w:fldCharType="begin"/>
+      </w:r>
+      <w:r>
+        <w:instrText xml:space="preserve"> SEQ Equation \* ARABIC </w:instrText>
+      </w:r>
+      <w:r>
+        <w:fldChar w:fldCharType="separate"/>
+      </w:r>
+      <w:r>
+        <w:rPr>
+          <w:noProof/>
+        </w:rPr>
+        <w:t>9</w:t>
+      </w:r>
+      <w:r>
+        <w:rPr>
+          <w:noProof/>
+        </w:rPr>
+        <w:fldChar w:fldCharType="end"/>
+      </w:r>
       <w:r>
         <w:t xml:space="preserve">: </w:t>
       </w:r>
@@ -10193,14 +10859,27 @@
       <w:r>
         <w:t xml:space="preserve">Equation </w:t>
       </w:r>
-      <w:fldSimple w:instr=" SEQ Equation \* ARABIC ">
-        <w:r>
-          <w:rPr>
-            <w:noProof/>
-          </w:rPr>
-          <w:t>10</w:t>
-        </w:r>
-      </w:fldSimple>
+      <w:r>
+        <w:fldChar w:fldCharType="begin"/>
+      </w:r>
+      <w:r>
+        <w:instrText xml:space="preserve"> SEQ Equation \* ARABIC </w:instrText>
+      </w:r>
+      <w:r>
+        <w:fldChar w:fldCharType="separate"/>
+      </w:r>
+      <w:r>
+        <w:rPr>
+          <w:noProof/>
+        </w:rPr>
+        <w:t>10</w:t>
+      </w:r>
+      <w:r>
+        <w:rPr>
+          <w:noProof/>
+        </w:rPr>
+        <w:fldChar w:fldCharType="end"/>
+      </w:r>
       <w:r>
         <w:t xml:space="preserve">: </w:t>
       </w:r>
@@ -10745,14 +11424,27 @@
       <w:r>
         <w:t xml:space="preserve">Equation </w:t>
       </w:r>
-      <w:fldSimple w:instr=" SEQ Equation \* ARABIC ">
-        <w:r>
-          <w:rPr>
-            <w:noProof/>
-          </w:rPr>
-          <w:t>11</w:t>
-        </w:r>
-      </w:fldSimple>
+      <w:r>
+        <w:fldChar w:fldCharType="begin"/>
+      </w:r>
+      <w:r>
+        <w:instrText xml:space="preserve"> SEQ Equation \* ARABIC </w:instrText>
+      </w:r>
+      <w:r>
+        <w:fldChar w:fldCharType="separate"/>
+      </w:r>
+      <w:r>
+        <w:rPr>
+          <w:noProof/>
+        </w:rPr>
+        <w:t>11</w:t>
+      </w:r>
+      <w:r>
+        <w:rPr>
+          <w:noProof/>
+        </w:rPr>
+        <w:fldChar w:fldCharType="end"/>
+      </w:r>
       <w:r>
         <w:t>: Generic Gradient Descent Update Rule</w:t>
       </w:r>
@@ -10857,13 +11549,7 @@
             <w:rPr>
               <w:rFonts w:ascii="Cambria Math" w:hAnsi="Cambria Math"/>
             </w:rPr>
-            <m:t>-</m:t>
-          </m:r>
-          <m:r>
-            <w:rPr>
-              <w:rFonts w:ascii="Cambria Math" w:hAnsi="Cambria Math"/>
-            </w:rPr>
-            <m:t>η</m:t>
+            <m:t>-η</m:t>
           </m:r>
           <m:r>
             <m:rPr>
@@ -12101,8 +12787,6 @@
           <w:kern w:val="1"/>
         </w:rPr>
       </w:pPr>
-      <w:bookmarkStart w:id="13" w:name="_GoBack"/>
-      <w:bookmarkEnd w:id="13"/>
     </w:p>
     <w:p>
       <w:pPr>
@@ -12150,6 +12834,8 @@
           <w:kern w:val="1"/>
         </w:rPr>
       </w:pPr>
+      <w:bookmarkStart w:id="13" w:name="_GoBack"/>
+      <w:bookmarkEnd w:id="13"/>
     </w:p>
     <w:p>
       <w:pPr>
@@ -12165,23 +12851,6 @@
           <w:kern w:val="1"/>
         </w:rPr>
       </w:pPr>
-      <w:r>
-        <w:rPr>
-          <w:b/>
-          <w:spacing w:val="5"/>
-          <w:kern w:val="1"/>
-        </w:rPr>
-        <w:t>5.2</w:t>
-      </w:r>
-      <w:r>
-        <w:rPr>
-          <w:b/>
-          <w:spacing w:val="5"/>
-          <w:kern w:val="1"/>
-        </w:rPr>
-        <w:tab/>
-        <w:t>Analysis</w:t>
-      </w:r>
     </w:p>
     <w:p>
       <w:pPr>
@@ -12192,24 +12861,11 @@
         <w:spacing w:before="120" w:line="226" w:lineRule="auto"/>
         <w:jc w:val="both"/>
         <w:rPr>
-          <w:spacing w:val="5"/>
-          <w:kern w:val="1"/>
-        </w:rPr>
-      </w:pPr>
-      <w:r>
-        <w:rPr>
-          <w:spacing w:val="5"/>
-          <w:kern w:val="1"/>
-        </w:rPr>
-        <w:t>Show your results, and if appropriate, analyze them. Note that the weighting between the two will change depending on your project type: for visualization projects and network exploration projects we'll weight experiments more heavily, but for implementation projects and theory projects we'll weight the analysis more heavily.</w:t>
-      </w:r>
-      <w:r>
-        <w:rPr>
-          <w:spacing w:val="5"/>
-          <w:kern w:val="1"/>
-        </w:rPr>
-        <w:t xml:space="preserve"> (40%)</w:t>
-      </w:r>
+          <w:b/>
+          <w:spacing w:val="5"/>
+          <w:kern w:val="1"/>
+        </w:rPr>
+      </w:pPr>
     </w:p>
     <w:p>
       <w:pPr>
@@ -12220,6 +12876,7 @@
         <w:spacing w:before="120" w:line="226" w:lineRule="auto"/>
         <w:jc w:val="both"/>
         <w:rPr>
+          <w:b/>
           <w:spacing w:val="5"/>
           <w:kern w:val="1"/>
         </w:rPr>
@@ -12231,6 +12888,95 @@
         <w:autoSpaceDE w:val="0"/>
         <w:autoSpaceDN w:val="0"/>
         <w:adjustRightInd w:val="0"/>
+        <w:spacing w:before="120" w:line="226" w:lineRule="auto"/>
+        <w:jc w:val="both"/>
+        <w:rPr>
+          <w:b/>
+          <w:spacing w:val="5"/>
+          <w:kern w:val="1"/>
+        </w:rPr>
+      </w:pPr>
+    </w:p>
+    <w:p>
+      <w:pPr>
+        <w:widowControl w:val="0"/>
+        <w:autoSpaceDE w:val="0"/>
+        <w:autoSpaceDN w:val="0"/>
+        <w:adjustRightInd w:val="0"/>
+        <w:spacing w:before="120" w:line="226" w:lineRule="auto"/>
+        <w:jc w:val="both"/>
+        <w:rPr>
+          <w:b/>
+          <w:spacing w:val="5"/>
+          <w:kern w:val="1"/>
+        </w:rPr>
+      </w:pPr>
+      <w:r>
+        <w:rPr>
+          <w:b/>
+          <w:spacing w:val="5"/>
+          <w:kern w:val="1"/>
+        </w:rPr>
+        <w:t>5.2</w:t>
+      </w:r>
+      <w:r>
+        <w:rPr>
+          <w:b/>
+          <w:spacing w:val="5"/>
+          <w:kern w:val="1"/>
+        </w:rPr>
+        <w:tab/>
+        <w:t>Analysis</w:t>
+      </w:r>
+    </w:p>
+    <w:p>
+      <w:pPr>
+        <w:widowControl w:val="0"/>
+        <w:autoSpaceDE w:val="0"/>
+        <w:autoSpaceDN w:val="0"/>
+        <w:adjustRightInd w:val="0"/>
+        <w:spacing w:before="120" w:line="226" w:lineRule="auto"/>
+        <w:jc w:val="both"/>
+        <w:rPr>
+          <w:spacing w:val="5"/>
+          <w:kern w:val="1"/>
+        </w:rPr>
+      </w:pPr>
+      <w:r>
+        <w:rPr>
+          <w:spacing w:val="5"/>
+          <w:kern w:val="1"/>
+        </w:rPr>
+        <w:t>Show your results, and if appropriate, analyze them. Note that the weighting between the two will change depending on your project type: for visualization projects and network exploration projects we'll weight experiments more heavily, but for implementation projects and theory projects we'll weight the analysis more heavily.</w:t>
+      </w:r>
+      <w:r>
+        <w:rPr>
+          <w:spacing w:val="5"/>
+          <w:kern w:val="1"/>
+        </w:rPr>
+        <w:t xml:space="preserve"> (40%)</w:t>
+      </w:r>
+    </w:p>
+    <w:p>
+      <w:pPr>
+        <w:widowControl w:val="0"/>
+        <w:autoSpaceDE w:val="0"/>
+        <w:autoSpaceDN w:val="0"/>
+        <w:adjustRightInd w:val="0"/>
+        <w:spacing w:before="120" w:line="226" w:lineRule="auto"/>
+        <w:jc w:val="both"/>
+        <w:rPr>
+          <w:spacing w:val="5"/>
+          <w:kern w:val="1"/>
+        </w:rPr>
+      </w:pPr>
+    </w:p>
+    <w:p>
+      <w:pPr>
+        <w:widowControl w:val="0"/>
+        <w:autoSpaceDE w:val="0"/>
+        <w:autoSpaceDN w:val="0"/>
+        <w:adjustRightInd w:val="0"/>
         <w:rPr>
           <w:b/>
           <w:bCs/>
@@ -12249,6 +12995,7 @@
           <w:sz w:val="24"/>
           <w:szCs w:val="24"/>
         </w:rPr>
+        <w:lastRenderedPageBreak/>
         <w:t>6</w:t>
       </w:r>
       <w:r>
@@ -12331,7 +13078,6 @@
           <w:spacing w:val="5"/>
           <w:kern w:val="1"/>
         </w:rPr>
-        <w:lastRenderedPageBreak/>
         <w:t>Implementing time</w:t>
       </w:r>
       <w:r>
@@ -12481,7 +13227,136 @@
           <w:spacing w:val="5"/>
           <w:kern w:val="1"/>
         </w:rPr>
-        <w:t>Annie</w:t>
+        <w:t xml:space="preserve">Annies contributed to the identification of the goal for this project and conducted preliminary work needed to identify the list of experiments. She setup the execution environment needed to execute the experiments over the big data set. She contributed code to the GitHub repository, specifically the pieces that </w:t>
+      </w:r>
+      <w:r>
+        <w:rPr>
+          <w:spacing w:val="5"/>
+          <w:kern w:val="1"/>
+        </w:rPr>
+        <w:t>analyze</w:t>
+      </w:r>
+      <w:r>
+        <w:rPr>
+          <w:spacing w:val="5"/>
+          <w:kern w:val="1"/>
+        </w:rPr>
+        <w:t xml:space="preserve"> the experiment</w:t>
+      </w:r>
+      <w:r>
+        <w:rPr>
+          <w:spacing w:val="5"/>
+          <w:kern w:val="1"/>
+        </w:rPr>
+        <w:t>al</w:t>
+      </w:r>
+      <w:r>
+        <w:rPr>
+          <w:spacing w:val="5"/>
+          <w:kern w:val="1"/>
+        </w:rPr>
+        <w:t xml:space="preserve"> results and </w:t>
+      </w:r>
+      <w:r>
+        <w:rPr>
+          <w:spacing w:val="5"/>
+          <w:kern w:val="1"/>
+        </w:rPr>
+        <w:t xml:space="preserve">create </w:t>
+      </w:r>
+      <w:r>
+        <w:rPr>
+          <w:spacing w:val="5"/>
+          <w:kern w:val="1"/>
+        </w:rPr>
+        <w:t xml:space="preserve">the </w:t>
+      </w:r>
+      <w:r>
+        <w:rPr>
+          <w:spacing w:val="5"/>
+          <w:kern w:val="1"/>
+        </w:rPr>
+        <w:t xml:space="preserve">preliminary </w:t>
+      </w:r>
+      <w:r>
+        <w:rPr>
+          <w:spacing w:val="5"/>
+          <w:kern w:val="1"/>
+        </w:rPr>
+        <w:t>charts (</w:t>
+      </w:r>
+      <w:r>
+        <w:rPr>
+          <w:spacing w:val="5"/>
+          <w:kern w:val="1"/>
+        </w:rPr>
+        <w:t xml:space="preserve">specifically code found </w:t>
+      </w:r>
+      <w:hyperlink r:id="rId12" w:history="1">
+        <w:r>
+          <w:rPr>
+            <w:rStyle w:val="Hyperlink"/>
+            <w:spacing w:val="5"/>
+            <w:kern w:val="1"/>
+          </w:rPr>
+          <w:t>here</w:t>
+        </w:r>
+      </w:hyperlink>
+      <w:r>
+        <w:rPr>
+          <w:spacing w:val="5"/>
+          <w:kern w:val="1"/>
+        </w:rPr>
+        <w:t>)</w:t>
+      </w:r>
+      <w:r>
+        <w:rPr>
+          <w:spacing w:val="5"/>
+          <w:kern w:val="1"/>
+        </w:rPr>
+        <w:t>. She also wrote</w:t>
+      </w:r>
+      <w:r>
+        <w:rPr>
+          <w:spacing w:val="5"/>
+          <w:kern w:val="1"/>
+        </w:rPr>
+        <w:t xml:space="preserve"> portions of</w:t>
+      </w:r>
+      <w:r>
+        <w:rPr>
+          <w:spacing w:val="5"/>
+          <w:kern w:val="1"/>
+        </w:rPr>
+        <w:t xml:space="preserve"> the Introduction and Rel</w:t>
+      </w:r>
+      <w:r>
+        <w:rPr>
+          <w:spacing w:val="5"/>
+          <w:kern w:val="1"/>
+        </w:rPr>
+        <w:t>ated</w:t>
+      </w:r>
+      <w:r>
+        <w:rPr>
+          <w:spacing w:val="5"/>
+          <w:kern w:val="1"/>
+        </w:rPr>
+        <w:t xml:space="preserve"> </w:t>
+      </w:r>
+      <w:r>
+        <w:rPr>
+          <w:spacing w:val="5"/>
+          <w:kern w:val="1"/>
+        </w:rPr>
+        <w:t>W</w:t>
+      </w:r>
+      <w:r>
+        <w:rPr>
+          <w:spacing w:val="5"/>
+          <w:kern w:val="1"/>
+        </w:rPr>
+        <w:t>ork section</w:t>
       </w:r>
       <w:r>
         <w:rPr>
@@ -12495,7 +13370,14 @@
           <w:spacing w:val="5"/>
           <w:kern w:val="1"/>
         </w:rPr>
-        <w:t xml:space="preserve"> prepared several of the figures found in the Results section.</w:t>
+        <w:t xml:space="preserve"> of the report</w:t>
+      </w:r>
+      <w:r>
+        <w:rPr>
+          <w:spacing w:val="5"/>
+          <w:kern w:val="1"/>
+        </w:rPr>
+        <w:t>.</w:t>
       </w:r>
     </w:p>
     <w:p>
@@ -12515,7 +13397,296 @@
           <w:spacing w:val="5"/>
           <w:kern w:val="1"/>
         </w:rPr>
-        <w:t>Matt produced all of the relevant code and conducted the experiments as well as writing the Abstract, Data and Software, Methods, and Results sections.</w:t>
+        <w:t>Matt</w:t>
+      </w:r>
+      <w:r>
+        <w:rPr>
+          <w:spacing w:val="5"/>
+          <w:kern w:val="1"/>
+        </w:rPr>
+        <w:t xml:space="preserve"> prepared the entire GitHub repo,</w:t>
+      </w:r>
+      <w:r>
+        <w:rPr>
+          <w:spacing w:val="5"/>
+          <w:kern w:val="1"/>
+        </w:rPr>
+        <w:t xml:space="preserve"> produced all of the relevant code</w:t>
+      </w:r>
+      <w:r>
+        <w:rPr>
+          <w:spacing w:val="5"/>
+          <w:kern w:val="1"/>
+        </w:rPr>
+        <w:t xml:space="preserve"> aside from the code to produce preliminary charts,</w:t>
+      </w:r>
+      <w:r>
+        <w:rPr>
+          <w:spacing w:val="5"/>
+          <w:kern w:val="1"/>
+        </w:rPr>
+        <w:t xml:space="preserve"> </w:t>
+      </w:r>
+      <w:r>
+        <w:rPr>
+          <w:spacing w:val="5"/>
+          <w:kern w:val="1"/>
+        </w:rPr>
+        <w:t xml:space="preserve">ran </w:t>
+      </w:r>
+      <w:r>
+        <w:rPr>
+          <w:spacing w:val="5"/>
+          <w:kern w:val="1"/>
+        </w:rPr>
+        <w:t xml:space="preserve">the experiments </w:t>
+      </w:r>
+      <w:r>
+        <w:rPr>
+          <w:spacing w:val="5"/>
+          <w:kern w:val="1"/>
+        </w:rPr>
+        <w:t>on the small data set</w:t>
+      </w:r>
+      <w:r>
+        <w:rPr>
+          <w:spacing w:val="5"/>
+          <w:kern w:val="1"/>
+        </w:rPr>
+        <w:t>,</w:t>
+      </w:r>
+      <w:r>
+        <w:rPr>
+          <w:spacing w:val="5"/>
+          <w:kern w:val="1"/>
+        </w:rPr>
+        <w:t xml:space="preserve"> </w:t>
+      </w:r>
+      <w:r>
+        <w:rPr>
+          <w:spacing w:val="5"/>
+          <w:kern w:val="1"/>
+        </w:rPr>
+        <w:t>produc</w:t>
+      </w:r>
+      <w:r>
+        <w:rPr>
+          <w:spacing w:val="5"/>
+          <w:kern w:val="1"/>
+        </w:rPr>
+        <w:t>ed</w:t>
+      </w:r>
+      <w:r>
+        <w:rPr>
+          <w:spacing w:val="5"/>
+          <w:kern w:val="1"/>
+        </w:rPr>
+        <w:t xml:space="preserve"> the final figures in Excel, </w:t>
+      </w:r>
+      <w:r>
+        <w:rPr>
+          <w:spacing w:val="5"/>
+          <w:kern w:val="1"/>
+        </w:rPr>
+        <w:t>wrote portions of the Introduction and Related Work sections</w:t>
+      </w:r>
+      <w:r>
+        <w:rPr>
+          <w:spacing w:val="5"/>
+          <w:kern w:val="1"/>
+        </w:rPr>
+        <w:t xml:space="preserve">, </w:t>
+      </w:r>
+      <w:r>
+        <w:rPr>
+          <w:spacing w:val="5"/>
+          <w:kern w:val="1"/>
+        </w:rPr>
+        <w:t>wr</w:t>
+      </w:r>
+      <w:r>
+        <w:rPr>
+          <w:spacing w:val="5"/>
+          <w:kern w:val="1"/>
+        </w:rPr>
+        <w:t>o</w:t>
+      </w:r>
+      <w:r>
+        <w:rPr>
+          <w:spacing w:val="5"/>
+          <w:kern w:val="1"/>
+        </w:rPr>
+        <w:t>t</w:t>
+      </w:r>
+      <w:r>
+        <w:rPr>
+          <w:spacing w:val="5"/>
+          <w:kern w:val="1"/>
+        </w:rPr>
+        <w:t>e</w:t>
+      </w:r>
+      <w:r>
+        <w:rPr>
+          <w:spacing w:val="5"/>
+          <w:kern w:val="1"/>
+        </w:rPr>
+        <w:t xml:space="preserve"> </w:t>
+      </w:r>
+      <w:r>
+        <w:rPr>
+          <w:spacing w:val="5"/>
+          <w:kern w:val="1"/>
+        </w:rPr>
+        <w:t xml:space="preserve">all of </w:t>
+      </w:r>
+      <w:r>
+        <w:rPr>
+          <w:spacing w:val="5"/>
+          <w:kern w:val="1"/>
+        </w:rPr>
+        <w:t xml:space="preserve">the Abstract, Data and Software, Methods, </w:t>
+      </w:r>
+      <w:r>
+        <w:rPr>
+          <w:spacing w:val="5"/>
+          <w:kern w:val="1"/>
+        </w:rPr>
+        <w:t xml:space="preserve">Experimental </w:t>
+      </w:r>
+      <w:r>
+        <w:rPr>
+          <w:spacing w:val="5"/>
+          <w:kern w:val="1"/>
+        </w:rPr>
+        <w:t>Results</w:t>
+      </w:r>
+      <w:r>
+        <w:rPr>
+          <w:spacing w:val="5"/>
+          <w:kern w:val="1"/>
+        </w:rPr>
+        <w:t xml:space="preserve"> and Analysis</w:t>
+      </w:r>
+      <w:r>
+        <w:rPr>
+          <w:spacing w:val="5"/>
+          <w:kern w:val="1"/>
+        </w:rPr>
+        <w:t>, and Conclusion</w:t>
+      </w:r>
+      <w:r>
+        <w:rPr>
+          <w:spacing w:val="5"/>
+          <w:kern w:val="1"/>
+        </w:rPr>
+        <w:t xml:space="preserve"> sections</w:t>
+      </w:r>
+      <w:r>
+        <w:rPr>
+          <w:spacing w:val="5"/>
+          <w:kern w:val="1"/>
+        </w:rPr>
+        <w:t>,</w:t>
+      </w:r>
+      <w:r>
+        <w:rPr>
+          <w:spacing w:val="5"/>
+          <w:kern w:val="1"/>
+        </w:rPr>
+        <w:t xml:space="preserve"> prepared the </w:t>
+      </w:r>
+      <w:proofErr w:type="spellStart"/>
+      <w:r>
+        <w:rPr>
+          <w:spacing w:val="5"/>
+          <w:kern w:val="1"/>
+        </w:rPr>
+        <w:t>Bilbliography</w:t>
+      </w:r>
+      <w:proofErr w:type="spellEnd"/>
+      <w:r>
+        <w:rPr>
+          <w:spacing w:val="5"/>
+          <w:kern w:val="1"/>
+        </w:rPr>
+        <w:t>, Table of Figures, and Table of Equations,</w:t>
+      </w:r>
+      <w:r>
+        <w:rPr>
+          <w:spacing w:val="5"/>
+          <w:kern w:val="1"/>
+        </w:rPr>
+        <w:t xml:space="preserve"> formatt</w:t>
+      </w:r>
+      <w:r>
+        <w:rPr>
+          <w:spacing w:val="5"/>
+          <w:kern w:val="1"/>
+        </w:rPr>
+        <w:t>ed</w:t>
+      </w:r>
+      <w:r>
+        <w:rPr>
+          <w:spacing w:val="5"/>
+          <w:kern w:val="1"/>
+        </w:rPr>
+        <w:t xml:space="preserve"> and revis</w:t>
+      </w:r>
+      <w:r>
+        <w:rPr>
+          <w:spacing w:val="5"/>
+          <w:kern w:val="1"/>
+        </w:rPr>
+        <w:t>ed</w:t>
+      </w:r>
+      <w:r>
+        <w:rPr>
+          <w:spacing w:val="5"/>
+          <w:kern w:val="1"/>
+        </w:rPr>
+        <w:t xml:space="preserve"> the</w:t>
+      </w:r>
+      <w:r>
+        <w:rPr>
+          <w:spacing w:val="5"/>
+          <w:kern w:val="1"/>
+        </w:rPr>
+        <w:t xml:space="preserve"> entire</w:t>
+      </w:r>
+      <w:r>
+        <w:rPr>
+          <w:spacing w:val="5"/>
+          <w:kern w:val="1"/>
+        </w:rPr>
+        <w:t xml:space="preserve"> report</w:t>
+      </w:r>
+      <w:r>
+        <w:rPr>
+          <w:spacing w:val="5"/>
+          <w:kern w:val="1"/>
+        </w:rPr>
+        <w:t xml:space="preserve"> for presentation</w:t>
+      </w:r>
+      <w:r>
+        <w:rPr>
+          <w:spacing w:val="5"/>
+          <w:kern w:val="1"/>
+        </w:rPr>
+        <w:t xml:space="preserve">, and </w:t>
+      </w:r>
+      <w:r>
+        <w:rPr>
+          <w:spacing w:val="5"/>
+          <w:kern w:val="1"/>
+        </w:rPr>
+        <w:t>submitted</w:t>
+      </w:r>
+      <w:r>
+        <w:rPr>
+          <w:spacing w:val="5"/>
+          <w:kern w:val="1"/>
+        </w:rPr>
+        <w:t>.</w:t>
       </w:r>
     </w:p>
     <w:p>
@@ -13736,6 +14907,7 @@
             <w:rPr>
               <w:b/>
             </w:rPr>
+            <w:lastRenderedPageBreak/>
             <w:t>Table of Figures</w:t>
           </w:r>
           <w:r>
@@ -14714,6 +15886,7 @@
         <w:fldChar w:fldCharType="end"/>
       </w:r>
     </w:p>
+    <w:p/>
     <w:sectPr>
       <w:pgSz w:w="12240" w:h="15840"/>
       <w:pgMar w:top="1440" w:right="2160" w:bottom="1440" w:left="2160" w:header="720" w:footer="720" w:gutter="0"/>
@@ -17029,6 +18202,18 @@
       <w:color w:val="808080"/>
     </w:rPr>
   </w:style>
+  <w:style w:type="character" w:styleId="FollowedHyperlink">
+    <w:name w:val="FollowedHyperlink"/>
+    <w:basedOn w:val="DefaultParagraphFont"/>
+    <w:uiPriority w:val="99"/>
+    <w:semiHidden/>
+    <w:unhideWhenUsed/>
+    <w:rsid w:val="005513FF"/>
+    <w:rPr>
+      <w:color w:val="800080" w:themeColor="followedHyperlink"/>
+      <w:u w:val="single"/>
+    </w:rPr>
+  </w:style>
 </w:styles>
 </file>
 
@@ -17373,7 +18558,7 @@
     <b:Year>2016</b:Year>
     <b:StateProvince>New York</b:StateProvince>
     <b:CountryRegion>USA</b:CountryRegion>
-    <b:RefOrder>8</b:RefOrder>
+    <b:RefOrder>10</b:RefOrder>
   </b:Source>
   <b:Source>
     <b:Tag>Dan18</b:Tag>
@@ -17396,7 +18581,7 @@
     <b:Year>2018</b:Year>
     <b:StateProvince>New York</b:StateProvince>
     <b:CountryRegion>USA</b:CountryRegion>
-    <b:RefOrder>9</b:RefOrder>
+    <b:RefOrder>2</b:RefOrder>
   </b:Source>
   <b:Source>
     <b:Tag>Dan</b:Tag>
@@ -17417,7 +18602,7 @@
     <b:City>Murray Hill</b:City>
     <b:StateProvince>NJ</b:StateProvince>
     <b:CountryRegion>USA</b:CountryRegion>
-    <b:RefOrder>10</b:RefOrder>
+    <b:RefOrder>11</b:RefOrder>
   </b:Source>
   <b:Source>
     <b:Tag>Gab11</b:Tag>
@@ -17438,7 +18623,7 @@
     <b:City>Gyor</b:City>
     <b:Year>2011</b:Year>
     <b:CountryRegion>Hungary</b:CountryRegion>
-    <b:RefOrder>11</b:RefOrder>
+    <b:RefOrder>12</b:RefOrder>
   </b:Source>
   <b:Source>
     <b:Tag>Kor10</b:Tag>
@@ -17458,7 +18643,7 @@
     <b:Publisher>ACM Transactions on Knowledge Discovery from Data</b:Publisher>
     <b:Year>2010</b:Year>
     <b:Volume>4</b:Volume>
-    <b:RefOrder>4</b:RefOrder>
+    <b:RefOrder>6</b:RefOrder>
   </b:Source>
   <b:Source>
     <b:Tag>Yeh08</b:Tag>
@@ -17496,7 +18681,7 @@
     <b:City>Amsterdam</b:City>
     <b:Year>2018</b:Year>
     <b:CountryRegion>Netherlands</b:CountryRegion>
-    <b:RefOrder>12</b:RefOrder>
+    <b:RefOrder>13</b:RefOrder>
   </b:Source>
   <b:Source>
     <b:Tag>Pra17</b:Tag>
@@ -17518,7 +18703,7 @@
     <b:Year>2017</b:Year>
     <b:StateProvince>New York</b:StateProvince>
     <b:CountryRegion>USA</b:CountryRegion>
-    <b:RefOrder>13</b:RefOrder>
+    <b:RefOrder>14</b:RefOrder>
   </b:Source>
   <b:Source>
     <b:Tag>Rus</b:Tag>
@@ -17538,7 +18723,7 @@
     <b:Title>Probabilistic Matrix Factorization</b:Title>
     <b:City>Toronto</b:City>
     <b:CountryRegion>Canada</b:CountryRegion>
-    <b:RefOrder>6</b:RefOrder>
+    <b:RefOrder>8</b:RefOrder>
   </b:Source>
   <b:Source>
     <b:Tag>She</b:Tag>
@@ -17559,7 +18744,7 @@
     <b:City>Hanover</b:City>
     <b:StateProvince>NH</b:StateProvince>
     <b:CountryRegion>USA</b:CountryRegion>
-    <b:RefOrder>14</b:RefOrder>
+    <b:RefOrder>15</b:RefOrder>
   </b:Source>
   <b:Source>
     <b:Tag>Jon94</b:Tag>
@@ -17578,7 +18763,7 @@
     </b:Author>
     <b:Title>An Introduction to the Conjugate Gradient Method Without the Agonizing Pain</b:Title>
     <b:Year>1994</b:Year>
-    <b:RefOrder>15</b:RefOrder>
+    <b:RefOrder>16</b:RefOrder>
   </b:Source>
   <b:Source>
     <b:Tag>Vie</b:Tag>
@@ -17595,7 +18780,7 @@
       </b:Author>
     </b:Author>
     <b:Title>Dimensionality Reduction: SVD and its applications</b:Title>
-    <b:RefOrder>16</b:RefOrder>
+    <b:RefOrder>17</b:RefOrder>
   </b:Source>
   <b:Source>
     <b:Tag>Tho</b:Tag>
@@ -17613,7 +18798,7 @@
       </b:Author>
     </b:Author>
     <b:Title>Scalable Collaborative Filtering Framework based on Co-clustering</b:Title>
-    <b:RefOrder>17</b:RefOrder>
+    <b:RefOrder>18</b:RefOrder>
   </b:Source>
   <b:Source>
     <b:Tag>Dan08</b:Tag>
@@ -17633,7 +18818,7 @@
     <b:Title>Slope One Predictors for Online Rating-Based Collaborative Filtering</b:Title>
     <b:JournalName>arXiv</b:JournalName>
     <b:Year>2008</b:Year>
-    <b:RefOrder>18</b:RefOrder>
+    <b:RefOrder>19</b:RefOrder>
   </b:Source>
   <b:Source>
     <b:Tag>Rob92</b:Tag>
@@ -17655,7 +18840,7 @@
     <b:Year>1992</b:Year>
     <b:Pages>175-182</b:Pages>
     <b:City>Raleigh</b:City>
-    <b:RefOrder>19</b:RefOrder>
+    <b:RefOrder>20</b:RefOrder>
   </b:Source>
   <b:Source>
     <b:Tag>Kor091</b:Tag>
@@ -17674,7 +18859,7 @@
     <b:Title>The BellKor Solution to the Netflix Grand Prize</b:Title>
     <b:Year>2009</b:Year>
     <b:City>Haifa</b:City>
-    <b:RefOrder>20</b:RefOrder>
+    <b:RefOrder>21</b:RefOrder>
   </b:Source>
   <b:Source>
     <b:Tag>And09</b:Tag>
@@ -17693,7 +18878,7 @@
     </b:Author>
     <b:Title>The BigChaos Solution to the Netflix Grand Prize</b:Title>
     <b:Year>2009</b:Year>
-    <b:RefOrder>21</b:RefOrder>
+    <b:RefOrder>22</b:RefOrder>
   </b:Source>
   <b:Source>
     <b:Tag>Mar09</b:Tag>
@@ -17712,7 +18897,7 @@
     </b:Author>
     <b:Title>The Pragmatic Theory Solution to the Netflix Grand Prize, 2009.pdf</b:Title>
     <b:Year>2009</b:Year>
-    <b:RefOrder>22</b:RefOrder>
+    <b:RefOrder>23</b:RefOrder>
   </b:Source>
   <b:Source>
     <b:Tag>Sif</b:Tag>
@@ -17720,7 +18905,7 @@
     <b:Guid>{24BFC355-9D2D-1746-9744-D28F70066A78}</b:Guid>
     <b:Title>Sifter</b:Title>
     <b:URL>https://sifter.org/~simon/journal/20061211.html</b:URL>
-    <b:RefOrder>23</b:RefOrder>
+    <b:RefOrder>24</b:RefOrder>
   </b:Source>
   <b:Source>
     <b:Tag>Gro</b:Tag>
@@ -17728,7 +18913,7 @@
     <b:Guid>{3FBE666F-8CE1-7345-9A4F-AA31B79755C3}</b:Guid>
     <b:Title>Grouplens</b:Title>
     <b:URL>https://grouplens.org/</b:URL>
-    <b:RefOrder>2</b:RefOrder>
+    <b:RefOrder>4</b:RefOrder>
   </b:Source>
   <b:Source>
     <b:Tag>Sur</b:Tag>
@@ -17736,7 +18921,7 @@
     <b:Guid>{6BA938FB-2D55-C94A-B641-B0E405BE4566}</b:Guid>
     <b:Title>Surprise Documentation</b:Title>
     <b:URL>https://surprise.readthedocs.io/en/stable/</b:URL>
-    <b:RefOrder>3</b:RefOrder>
+    <b:RefOrder>5</b:RefOrder>
   </b:Source>
   <b:Source>
     <b:Tag>Kor09</b:Tag>
@@ -17755,7 +18940,7 @@
     <b:Title>Matrix Factorization Techniques for Recommender-Systems</b:Title>
     <b:Year>2009</b:Year>
     <b:Publisher>IEEE</b:Publisher>
-    <b:RefOrder>24</b:RefOrder>
+    <b:RefOrder>25</b:RefOrder>
   </b:Source>
   <b:Source>
     <b:Tag>Fra10</b:Tag>
@@ -17774,7 +18959,7 @@
         </b:NameList>
       </b:Author>
     </b:Author>
-    <b:RefOrder>5</b:RefOrder>
+    <b:RefOrder>7</b:RefOrder>
   </b:Source>
   <b:Source>
     <b:Tag>Wik</b:Tag>
@@ -17782,13 +18967,21 @@
     <b:Guid>{F67FF81D-2A52-0448-8454-8AD06A84E762}</b:Guid>
     <b:Title>Wikipedia - Gradient Descent</b:Title>
     <b:URL>https://en.wikipedia.org/wiki/Gradient_descent</b:URL>
-    <b:RefOrder>7</b:RefOrder>
+    <b:RefOrder>9</b:RefOrder>
+  </b:Source>
+  <b:Source>
+    <b:Tag>Net</b:Tag>
+    <b:SourceType>InternetSite</b:SourceType>
+    <b:Guid>{9C54F3D3-4B0E-D64B-9C60-3317A2B6FBDB}</b:Guid>
+    <b:Title>Netflix Prize</b:Title>
+    <b:URL>https://netflixprize.com</b:URL>
+    <b:RefOrder>3</b:RefOrder>
   </b:Source>
 </b:Sources>
 </file>
 
 <file path=customXml/itemProps1.xml><?xml version="1.0" encoding="utf-8"?>
-<ds:datastoreItem xmlns:ds="http://schemas.openxmlformats.org/officeDocument/2006/customXml" ds:itemID="{B55ECC5F-24AE-9A40-BA8E-2963ECC818CB}">
+<ds:datastoreItem xmlns:ds="http://schemas.openxmlformats.org/officeDocument/2006/customXml" ds:itemID="{AA8FD860-6947-244E-AD0D-AE38F433E67A}">
   <ds:schemaRefs>
     <ds:schemaRef ds:uri="http://schemas.openxmlformats.org/officeDocument/2006/bibliography"/>
   </ds:schemaRefs>

</xml_diff>